<commit_message>
added the fibonacci matrix from assignment 2
</commit_message>
<xml_diff>
--- a/src/cosc3p03_assign3/COSC 3P03 Assignment 3.docx
+++ b/src/cosc3p03_assign3/COSC 3P03 Assignment 3.docx
@@ -1,18 +1,55 @@
 
 <file path=word/document.xml><?xml version="1.0" encoding="utf-8"?>
-<w:document xmlns:ve="http://schemas.openxmlformats.org/markup-compatibility/2006" xmlns:o="urn:schemas-microsoft-com:office:office" xmlns:r="http://schemas.openxmlformats.org/officeDocument/2006/relationships" xmlns:m="http://schemas.openxmlformats.org/officeDocument/2006/math" xmlns:v="urn:schemas-microsoft-com:vml" xmlns:wp="http://schemas.openxmlformats.org/drawingml/2006/wordprocessingDrawing" xmlns:w10="urn:schemas-microsoft-com:office:word" xmlns:w="http://schemas.openxmlformats.org/wordprocessingml/2006/main" xmlns:wne="http://schemas.microsoft.com/office/word/2006/wordml">
+<w:document xmlns:wpc="http://schemas.microsoft.com/office/word/2010/wordprocessingCanvas" xmlns:mc="http://schemas.openxmlformats.org/markup-compatibility/2006" xmlns:o="urn:schemas-microsoft-com:office:office" xmlns:r="http://schemas.openxmlformats.org/officeDocument/2006/relationships" xmlns:m="http://schemas.openxmlformats.org/officeDocument/2006/math" xmlns:v="urn:schemas-microsoft-com:vml" xmlns:wp14="http://schemas.microsoft.com/office/word/2010/wordprocessingDrawing" xmlns:wp="http://schemas.openxmlformats.org/drawingml/2006/wordprocessingDrawing" xmlns:w10="urn:schemas-microsoft-com:office:word" xmlns:w="http://schemas.openxmlformats.org/wordprocessingml/2006/main" xmlns:w14="http://schemas.microsoft.com/office/word/2010/wordml" xmlns:wpg="http://schemas.microsoft.com/office/word/2010/wordprocessingGroup" xmlns:wpi="http://schemas.microsoft.com/office/word/2010/wordprocessingInk" xmlns:wne="http://schemas.microsoft.com/office/word/2006/wordml" xmlns:wps="http://schemas.microsoft.com/office/word/2010/wordprocessingShape" mc:Ignorable="w14 wp14">
   <w:body>
     <w:p>
+      <w:pPr>
+        <w:spacing w:after="0"/>
+      </w:pPr>
       <w:r>
         <w:t>COSC 3P03</w:t>
       </w:r>
     </w:p>
     <w:p>
       <w:pPr>
+        <w:spacing w:after="0" w:line="240" w:lineRule="auto"/>
+      </w:pPr>
+      <w:r>
+        <w:t>Assignment 3</w:t>
+      </w:r>
+    </w:p>
+    <w:p>
+      <w:pPr>
+        <w:spacing w:after="0" w:line="240" w:lineRule="auto"/>
+      </w:pPr>
+      <w:r>
+        <w:t>March 21st</w:t>
+      </w:r>
+      <w:r>
+        <w:t xml:space="preserve"> </w:t>
+      </w:r>
+    </w:p>
+    <w:p>
+      <w:pPr>
+        <w:spacing w:after="0" w:line="240" w:lineRule="auto"/>
+      </w:pPr>
+    </w:p>
+    <w:p>
+      <w:pPr>
+        <w:spacing w:after="0" w:line="240" w:lineRule="auto"/>
+      </w:pPr>
+    </w:p>
+    <w:p>
+      <w:pPr>
+        <w:pStyle w:val="ListParagraph"/>
+        <w:numPr>
+          <w:ilvl w:val="0"/>
+          <w:numId w:val="1"/>
+        </w:numPr>
         <w:spacing w:line="240" w:lineRule="auto"/>
       </w:pPr>
       <w:r>
-        <w:t>Assignment 3</w:t>
+        <w:t xml:space="preserve">To find the longest ascending sequence, you will need to duplicate the list S into S'. Order S' and perform the LCS algorithm on those 2 lists. </w:t>
       </w:r>
     </w:p>
     <w:p>
@@ -20,30 +57,19 @@
         <w:spacing w:line="240" w:lineRule="auto"/>
       </w:pPr>
       <w:r>
-        <w:t>March 21st</w:t>
-      </w:r>
-      <w:r>
-        <w:t xml:space="preserve"> </w:t>
-      </w:r>
-    </w:p>
-    <w:p>
-      <w:pPr>
-        <w:spacing w:line="240" w:lineRule="auto"/>
-      </w:pPr>
-    </w:p>
-    <w:p>
-      <w:pPr>
-        <w:spacing w:line="240" w:lineRule="auto"/>
-      </w:pPr>
-      <w:r>
-        <w:t xml:space="preserve">1. </w:t>
-      </w:r>
-      <w:r>
-        <w:t xml:space="preserve"> </w:t>
-      </w:r>
-      <w:r>
-        <w:t xml:space="preserve">To find the longest ascending sequence, you will need to duplicate the list S into S'. Order S' and perform the LCS algorithm on those 2 lists. </w:t>
-      </w:r>
+        <w:rPr>
+          <w:b/>
+        </w:rPr>
+        <w:t>Function</w:t>
+      </w:r>
+      <w:r>
+        <w:t xml:space="preserve">: Ci is the longest increasing subsequence to index </w:t>
+      </w:r>
+      <w:proofErr w:type="spellStart"/>
+      <w:r>
+        <w:t>i</w:t>
+      </w:r>
+      <w:proofErr w:type="spellEnd"/>
     </w:p>
     <w:p>
       <w:pPr>
@@ -82,14 +108,22 @@
         <w:spacing w:line="240" w:lineRule="auto"/>
       </w:pPr>
       <w:r>
-        <w:t>C0i</w:t>
+        <w:t>Ci</w:t>
       </w:r>
       <w:r>
         <w:tab/>
         <w:t>{</w:t>
       </w:r>
       <w:r>
-        <w:t xml:space="preserve">   1 + max{C0j|1&lt;A(j)&lt;A(</w:t>
+        <w:t xml:space="preserve">   1 + </w:t>
+      </w:r>
+      <w:proofErr w:type="gramStart"/>
+      <w:r>
+        <w:t>max{</w:t>
+      </w:r>
+      <w:proofErr w:type="gramEnd"/>
+      <w:r>
+        <w:t>Cj|1&lt;A(j)&lt;A(</w:t>
       </w:r>
       <w:proofErr w:type="spellStart"/>
       <w:r>
@@ -122,15 +156,50 @@
     </w:p>
     <w:p>
       <w:pPr>
+        <w:pStyle w:val="ListParagraph"/>
+        <w:numPr>
+          <w:ilvl w:val="0"/>
+          <w:numId w:val="2"/>
+        </w:numPr>
         <w:spacing w:line="240" w:lineRule="auto"/>
       </w:pPr>
+      <w:r>
+        <w:t xml:space="preserve">the max of the longest path to j where the value of J &lt; the value of </w:t>
+      </w:r>
+      <w:proofErr w:type="spellStart"/>
+      <w:r>
+        <w:t>i</w:t>
+      </w:r>
+      <w:proofErr w:type="spellEnd"/>
+      <w:r>
+        <w:t xml:space="preserve"> and the index of j is greater than </w:t>
+      </w:r>
+      <w:proofErr w:type="spellStart"/>
+      <w:r>
+        <w:t>i</w:t>
+      </w:r>
+      <w:proofErr w:type="spellEnd"/>
     </w:p>
     <w:p>
       <w:pPr>
         <w:spacing w:line="240" w:lineRule="auto"/>
       </w:pPr>
       <w:r>
-        <w:t>Principle of Optimality: if the solution is the longest potential subsequence in the list, a subset of the list cannot have a longer subsequence, or a longer path to that space. If that were the case, then the initial determination that the sequence is the longest subsequence is false.</w:t>
+        <w:rPr>
+          <w:b/>
+        </w:rPr>
+        <w:t>Principle of Optimality</w:t>
+      </w:r>
+      <w:r>
+        <w:t xml:space="preserve">: if the solution is the longest potential subsequence in the list, a subset of the list cannot have a longer </w:t>
+      </w:r>
+      <w:proofErr w:type="gramStart"/>
+      <w:r>
+        <w:t>subsequence,</w:t>
+      </w:r>
+      <w:proofErr w:type="gramEnd"/>
+      <w:r>
+        <w:t xml:space="preserve"> or a longer path to that space. If that were the case, then the initial determination that the sequence is the longest subsequence is false.</w:t>
       </w:r>
     </w:p>
     <w:tbl>
@@ -143,7 +212,7 @@
           <w:bottom w:w="15" w:type="dxa"/>
           <w:right w:w="15" w:type="dxa"/>
         </w:tblCellMar>
-        <w:tblLook w:val="04A0"/>
+        <w:tblLook w:val="04A0" w:firstRow="1" w:lastRow="0" w:firstColumn="1" w:lastColumn="0" w:noHBand="0" w:noVBand="1"/>
       </w:tblPr>
       <w:tblGrid>
         <w:gridCol w:w="330"/>
@@ -963,7 +1032,17 @@
                 <w:sz w:val="18"/>
                 <w:szCs w:val="18"/>
               </w:rPr>
-              <w:t>; j</w:t>
+              <w:t xml:space="preserve">; </w:t>
+            </w:r>
+            <w:proofErr w:type="spellStart"/>
+            <w:r>
+              <w:rPr>
+                <w:rFonts w:ascii="Consolas" w:eastAsia="Times New Roman" w:hAnsi="Consolas" w:cs="Consolas"/>
+                <w:color w:val="333333"/>
+                <w:sz w:val="18"/>
+                <w:szCs w:val="18"/>
+              </w:rPr>
+              <w:t>j</w:t>
             </w:r>
             <w:r>
               <w:rPr>
@@ -973,6 +1052,7 @@
               </w:rPr>
               <w:t>++</w:t>
             </w:r>
+            <w:proofErr w:type="spellEnd"/>
             <w:r>
               <w:rPr>
                 <w:rFonts w:ascii="Consolas" w:eastAsia="Times New Roman" w:hAnsi="Consolas" w:cs="Consolas"/>
@@ -2864,8 +2944,13 @@
       <w:pPr>
         <w:spacing w:line="240" w:lineRule="auto"/>
       </w:pPr>
-      <w:r>
-        <w:t>therefore the runtime is:</w:t>
+      <w:proofErr w:type="gramStart"/>
+      <w:r>
+        <w:t>therefore</w:t>
+      </w:r>
+      <w:proofErr w:type="gramEnd"/>
+      <w:r>
+        <w:t xml:space="preserve"> the runtime is:</w:t>
       </w:r>
     </w:p>
     <w:p>
@@ -2874,7 +2959,14 @@
       </w:pPr>
       <w:r>
         <w:tab/>
-        <w:t>O(n</w:t>
+      </w:r>
+      <w:proofErr w:type="gramStart"/>
+      <w:r>
+        <w:t>O(</w:t>
+      </w:r>
+      <w:proofErr w:type="gramEnd"/>
+      <w:r>
+        <w:t>n</w:t>
       </w:r>
       <w:r>
         <w:rPr>
@@ -2893,15 +2985,14 @@
       <w:pPr>
         <w:spacing w:line="240" w:lineRule="auto"/>
       </w:pPr>
-    </w:p>
-    <w:p>
-      <w:pPr>
-        <w:spacing w:line="240" w:lineRule="auto"/>
-      </w:pPr>
+      <w:bookmarkStart w:id="0" w:name="_GoBack"/>
+      <w:bookmarkEnd w:id="0"/>
+      <w:proofErr w:type="gramStart"/>
       <w:r>
         <w:lastRenderedPageBreak/>
         <w:t>Question 2.</w:t>
       </w:r>
+      <w:proofErr w:type="gramEnd"/>
     </w:p>
     <w:p>
       <w:pPr>
@@ -2925,17 +3016,33 @@
     <w:p>
       <w:pPr>
         <w:spacing w:line="240" w:lineRule="auto"/>
-      </w:pPr>
-      <w:r>
+        <w:rPr>
+          <w:b/>
+          <w:sz w:val="28"/>
+        </w:rPr>
+      </w:pPr>
+      <w:proofErr w:type="gramStart"/>
+      <w:r>
+        <w:rPr>
+          <w:b/>
+          <w:sz w:val="28"/>
+        </w:rPr>
         <w:lastRenderedPageBreak/>
         <w:t>Question 3.</w:t>
       </w:r>
+      <w:proofErr w:type="gramEnd"/>
     </w:p>
     <w:p>
       <w:pPr>
         <w:spacing w:line="240" w:lineRule="auto"/>
-      </w:pPr>
-      <w:r>
+        <w:rPr>
+          <w:b/>
+        </w:rPr>
+      </w:pPr>
+      <w:r>
+        <w:rPr>
+          <w:b/>
+        </w:rPr>
         <w:t>Function:</w:t>
       </w:r>
     </w:p>
@@ -2944,31 +3051,47 @@
         <w:spacing w:line="240" w:lineRule="auto"/>
       </w:pPr>
       <w:r>
-        <w:tab/>
+        <w:t>Ai = the cheapest path to get</w:t>
+      </w:r>
+      <w:r>
+        <w:t xml:space="preserve"> </w:t>
+      </w:r>
+      <w:proofErr w:type="spellStart"/>
+      <w:r>
+        <w:t>i</w:t>
+      </w:r>
+      <w:proofErr w:type="spellEnd"/>
+      <w:r>
+        <w:t xml:space="preserve"> miles by taking any number of busses along the way</w:t>
       </w:r>
     </w:p>
     <w:p>
       <w:pPr>
         <w:spacing w:line="240" w:lineRule="auto"/>
-      </w:pPr>
+        <w:rPr>
+          <w:b/>
+        </w:rPr>
+      </w:pPr>
+      <w:r>
+        <w:rPr>
+          <w:b/>
+        </w:rPr>
+        <w:t>R</w:t>
+      </w:r>
+      <w:r>
+        <w:rPr>
+          <w:b/>
+        </w:rPr>
+        <w:t>ecurrence:</w:t>
+      </w:r>
     </w:p>
     <w:p>
       <w:pPr>
         <w:spacing w:line="240" w:lineRule="auto"/>
       </w:pPr>
       <w:r>
-        <w:t>recurrence:</w:t>
-      </w:r>
-    </w:p>
-    <w:p>
-      <w:pPr>
-        <w:spacing w:line="240" w:lineRule="auto"/>
-      </w:pPr>
-      <w:proofErr w:type="spellStart"/>
-      <w:r>
-        <w:t>Aij</w:t>
-      </w:r>
-      <w:proofErr w:type="spellEnd"/>
+        <w:t>Ai</w:t>
+      </w:r>
       <w:r>
         <w:tab/>
         <w:t>{0</w:t>
@@ -2988,7 +3111,7 @@
       </w:r>
       <w:proofErr w:type="spellEnd"/>
       <w:r>
-        <w:t>&gt;j</w:t>
+        <w:t>&lt;=0</w:t>
       </w:r>
     </w:p>
     <w:p>
@@ -2997,44 +3120,164 @@
       </w:pPr>
       <w:r>
         <w:tab/>
-        <w:t>{ min{</w:t>
+      </w:r>
+      <w:proofErr w:type="gramStart"/>
+      <w:r>
+        <w:t>{ mi</w:t>
+      </w:r>
+      <w:r>
+        <w:t>n</w:t>
+      </w:r>
+      <w:proofErr w:type="gramEnd"/>
+      <w:r>
+        <w:t>{</w:t>
       </w:r>
       <w:proofErr w:type="spellStart"/>
       <w:r>
-        <w:t>Aik</w:t>
+        <w:t>Ak</w:t>
       </w:r>
       <w:proofErr w:type="spellEnd"/>
       <w:r>
-        <w:t xml:space="preserve">, A(k+1)j | S[e]}   </w:t>
+        <w:t xml:space="preserve">, </w:t>
       </w:r>
       <w:proofErr w:type="spellStart"/>
       <w:r>
+        <w:t>Aj</w:t>
+      </w:r>
+      <w:proofErr w:type="spellEnd"/>
+      <w:r>
+        <w:t xml:space="preserve">-(k+1) | S[e]}   </w:t>
+      </w:r>
+      <w:r>
+        <w:t>e&lt;m</w:t>
+      </w:r>
+    </w:p>
+    <w:p>
+      <w:pPr>
+        <w:spacing w:line="240" w:lineRule="auto"/>
+      </w:pPr>
+      <w:r>
+        <w:rPr>
+          <w:b/>
+        </w:rPr>
+        <w:t>Principle of Optimality</w:t>
+      </w:r>
+      <w:r>
+        <w:t xml:space="preserve">: if the path </w:t>
+      </w:r>
+      <w:r>
+        <w:t>to</w:t>
+      </w:r>
+      <w:r>
+        <w:t xml:space="preserve"> </w:t>
+      </w:r>
+      <w:proofErr w:type="spellStart"/>
+      <w:r>
         <w:t>i</w:t>
       </w:r>
       <w:proofErr w:type="spellEnd"/>
       <w:r>
-        <w:t>&lt;=j &amp; e&lt;m</w:t>
+        <w:t xml:space="preserve"> is optimal, that implies that it is the cheapest way </w:t>
+      </w:r>
+      <w:r>
+        <w:t xml:space="preserve">to travel </w:t>
+      </w:r>
+      <w:proofErr w:type="spellStart"/>
+      <w:r>
+        <w:t>i</w:t>
+      </w:r>
+      <w:proofErr w:type="spellEnd"/>
+      <w:r>
+        <w:t xml:space="preserve"> miles</w:t>
+      </w:r>
+      <w:r>
+        <w:t xml:space="preserve">. If you can split the path in 2, this implies that </w:t>
+      </w:r>
+      <w:r>
+        <w:t>the</w:t>
+      </w:r>
+      <w:r>
+        <w:t xml:space="preserve"> </w:t>
+      </w:r>
+      <w:r>
+        <w:t>paths</w:t>
+      </w:r>
+      <w:r>
+        <w:t xml:space="preserve"> are also optimal. If you can find a cheaper way to </w:t>
+      </w:r>
+      <w:r>
+        <w:t xml:space="preserve">travel </w:t>
+      </w:r>
+      <w:r>
+        <w:t xml:space="preserve">k or </w:t>
+      </w:r>
+      <w:proofErr w:type="spellStart"/>
+      <w:r>
+        <w:t>i</w:t>
+      </w:r>
+      <w:proofErr w:type="spellEnd"/>
+      <w:r>
+        <w:t>-(k+1) miles</w:t>
+      </w:r>
+      <w:r>
+        <w:t xml:space="preserve"> then </w:t>
+      </w:r>
+      <w:r>
+        <w:t>using those would</w:t>
+      </w:r>
+      <w:r>
+        <w:t xml:space="preserve"> lead to a more optimal solution to the entire </w:t>
+      </w:r>
+      <w:r>
+        <w:t>path</w:t>
+      </w:r>
+      <w:r>
+        <w:t>, making the initial claim incorrect.</w:t>
       </w:r>
     </w:p>
     <w:p>
       <w:pPr>
         <w:spacing w:line="240" w:lineRule="auto"/>
-      </w:pPr>
+        <w:rPr>
+          <w:b/>
+        </w:rPr>
+      </w:pPr>
+      <w:r>
+        <w:rPr>
+          <w:b/>
+        </w:rPr>
+        <w:t>Justification:</w:t>
+      </w:r>
     </w:p>
     <w:p>
       <w:pPr>
         <w:spacing w:line="240" w:lineRule="auto"/>
       </w:pPr>
       <w:r>
-        <w:t>Justification:</w:t>
-      </w:r>
-    </w:p>
-    <w:p>
-      <w:pPr>
-        <w:spacing w:line="240" w:lineRule="auto"/>
-      </w:pPr>
-      <w:r>
-        <w:t>- there are 2 for loops, therefore O(n</w:t>
+        <w:t>T</w:t>
+      </w:r>
+      <w:r>
+        <w:t xml:space="preserve">here are 2 </w:t>
+      </w:r>
+      <w:r>
+        <w:t xml:space="preserve">nested </w:t>
+      </w:r>
+      <w:r>
+        <w:t>for loops</w:t>
+      </w:r>
+      <w:r>
+        <w:t xml:space="preserve"> that go in their worst case from 0 to n</w:t>
+      </w:r>
+      <w:r>
+        <w:t xml:space="preserve">, therefore </w:t>
+      </w:r>
+      <w:proofErr w:type="gramStart"/>
+      <w:r>
+        <w:t>O(</w:t>
+      </w:r>
+      <w:proofErr w:type="gramEnd"/>
+      <w:r>
+        <w:t>n</w:t>
       </w:r>
       <w:r>
         <w:rPr>
@@ -3064,18 +3307,39 @@
     <w:p>
       <w:pPr>
         <w:spacing w:line="240" w:lineRule="auto"/>
-      </w:pPr>
-      <w:r>
+        <w:rPr>
+          <w:b/>
+        </w:rPr>
+      </w:pPr>
+      <w:proofErr w:type="gramStart"/>
+      <w:r>
+        <w:rPr>
+          <w:b/>
+        </w:rPr>
         <w:lastRenderedPageBreak/>
         <w:t>Question 4.</w:t>
       </w:r>
+      <w:proofErr w:type="gramEnd"/>
     </w:p>
     <w:p>
       <w:pPr>
         <w:spacing w:line="240" w:lineRule="auto"/>
       </w:pPr>
-      <w:r>
-        <w:t>Adding up n integers. Given a sequence of integers a1, a2, ..., an, and we want to compute a1 + a2 + ... + an.</w:t>
+      <w:proofErr w:type="gramStart"/>
+      <w:r>
+        <w:t>Adding up n integers.</w:t>
+      </w:r>
+      <w:proofErr w:type="gramEnd"/>
+      <w:r>
+        <w:t xml:space="preserve"> Given a sequence of integers a1, a2</w:t>
+      </w:r>
+      <w:proofErr w:type="gramStart"/>
+      <w:r>
+        <w:t>, ...,</w:t>
+      </w:r>
+      <w:proofErr w:type="gramEnd"/>
+      <w:r>
+        <w:t xml:space="preserve"> an, and we want to compute a1 + a2 + ... + an.</w:t>
       </w:r>
     </w:p>
     <w:p>
@@ -3089,7 +3353,15 @@
         <w:t xml:space="preserve"> </w:t>
       </w:r>
       <w:r>
-        <w:t>Show how to compute all n 2 entries of S in time O(n 2 ) by dynamic programming</w:t>
+        <w:t xml:space="preserve">Show how to compute all n 2 entries of S in time </w:t>
+      </w:r>
+      <w:proofErr w:type="gramStart"/>
+      <w:r>
+        <w:t>O(</w:t>
+      </w:r>
+      <w:proofErr w:type="gramEnd"/>
+      <w:r>
+        <w:t>n 2 ) by dynamic programming</w:t>
       </w:r>
     </w:p>
     <w:p>
@@ -3097,19 +3369,60 @@
         <w:spacing w:line="240" w:lineRule="auto"/>
         <w:ind w:left="720"/>
       </w:pPr>
-      <w:r>
-        <w:t>recurrence:</w:t>
+      <w:proofErr w:type="gramStart"/>
+      <w:r>
+        <w:t>S[</w:t>
+      </w:r>
+      <w:proofErr w:type="spellStart"/>
+      <w:proofErr w:type="gramEnd"/>
+      <w:r>
+        <w:t>i,j</w:t>
+      </w:r>
+      <w:proofErr w:type="spellEnd"/>
+      <w:r>
+        <w:t xml:space="preserve">] is the sum of the values from index </w:t>
+      </w:r>
+      <w:proofErr w:type="spellStart"/>
+      <w:r>
+        <w:t>i</w:t>
+      </w:r>
+      <w:proofErr w:type="spellEnd"/>
+      <w:r>
+        <w:t xml:space="preserve"> to index j</w:t>
       </w:r>
     </w:p>
     <w:p>
       <w:pPr>
         <w:spacing w:line="240" w:lineRule="auto"/>
         <w:ind w:left="720"/>
-      </w:pPr>
+        <w:rPr>
+          <w:b/>
+        </w:rPr>
+      </w:pPr>
+      <w:r>
+        <w:rPr>
+          <w:b/>
+        </w:rPr>
+        <w:t>R</w:t>
+      </w:r>
+      <w:r>
+        <w:rPr>
+          <w:b/>
+        </w:rPr>
+        <w:t>ecurrence:</w:t>
+      </w:r>
+    </w:p>
+    <w:p>
+      <w:pPr>
+        <w:spacing w:line="240" w:lineRule="auto"/>
+        <w:ind w:left="720"/>
+      </w:pPr>
+      <w:proofErr w:type="gramStart"/>
       <w:r>
         <w:t>S[</w:t>
       </w:r>
       <w:proofErr w:type="spellStart"/>
+      <w:proofErr w:type="gramEnd"/>
       <w:r>
         <w:t>i,j</w:t>
       </w:r>
@@ -3155,6 +3468,7 @@
       <w:r>
         <w:tab/>
       </w:r>
+      <w:proofErr w:type="gramStart"/>
       <w:r>
         <w:t>{ a</w:t>
       </w:r>
@@ -3162,7 +3476,14 @@
         <w:rPr>
           <w:vertAlign w:val="subscript"/>
         </w:rPr>
-        <w:t>i,j-1</w:t>
+        <w:t>i,j</w:t>
+      </w:r>
+      <w:proofErr w:type="gramEnd"/>
+      <w:r>
+        <w:rPr>
+          <w:vertAlign w:val="subscript"/>
+        </w:rPr>
+        <w:t>-1</w:t>
       </w:r>
       <w:r>
         <w:t xml:space="preserve"> + </w:t>
@@ -3194,9 +3515,21 @@
       <w:pPr>
         <w:spacing w:line="240" w:lineRule="auto"/>
         <w:ind w:left="720"/>
-      </w:pPr>
-      <w:r>
-        <w:t>table:</w:t>
+        <w:rPr>
+          <w:b/>
+        </w:rPr>
+      </w:pPr>
+      <w:r>
+        <w:rPr>
+          <w:b/>
+        </w:rPr>
+        <w:t>T</w:t>
+      </w:r>
+      <w:r>
+        <w:rPr>
+          <w:b/>
+        </w:rPr>
+        <w:t>able:</w:t>
       </w:r>
     </w:p>
     <w:tbl>
@@ -3204,7 +3537,7 @@
         <w:tblStyle w:val="TableGrid"/>
         <w:tblW w:w="0" w:type="auto"/>
         <w:tblInd w:w="720" w:type="dxa"/>
-        <w:tblLook w:val="04A0"/>
+        <w:tblLook w:val="04A0" w:firstRow="1" w:lastRow="0" w:firstColumn="1" w:lastColumn="0" w:noHBand="0" w:noVBand="1"/>
       </w:tblPr>
       <w:tblGrid>
         <w:gridCol w:w="438"/>
@@ -3663,7 +3996,31 @@
         <w:spacing w:line="240" w:lineRule="auto"/>
       </w:pPr>
       <w:r>
-        <w:t>cost function: the cost of each addition is the sum plus the cost to get to that addition</w:t>
+        <w:rPr>
+          <w:b/>
+        </w:rPr>
+        <w:t>C</w:t>
+      </w:r>
+      <w:r>
+        <w:rPr>
+          <w:b/>
+        </w:rPr>
+        <w:t xml:space="preserve">ost </w:t>
+      </w:r>
+      <w:r>
+        <w:rPr>
+          <w:b/>
+        </w:rPr>
+        <w:t>F</w:t>
+      </w:r>
+      <w:r>
+        <w:rPr>
+          <w:b/>
+        </w:rPr>
+        <w:t>unction</w:t>
+      </w:r>
+      <w:r>
+        <w:t>: the cost of each addition is the sum plus the cost to get to that addition</w:t>
       </w:r>
     </w:p>
     <w:p>
@@ -3671,7 +4028,13 @@
         <w:spacing w:line="240" w:lineRule="auto"/>
       </w:pPr>
       <w:r>
-        <w:t xml:space="preserve">Principle of Optimality: if the path from </w:t>
+        <w:rPr>
+          <w:b/>
+        </w:rPr>
+        <w:t>Principle of Optimality</w:t>
+      </w:r>
+      <w:r>
+        <w:t xml:space="preserve">: if the path from </w:t>
       </w:r>
       <w:proofErr w:type="spellStart"/>
       <w:r>
@@ -3679,13 +4042,26 @@
       </w:r>
       <w:proofErr w:type="spellEnd"/>
       <w:r>
-        <w:t xml:space="preserve"> to j is optimal, that implies that it is the cheapest way to add those numbers. If you can split the path in 2, this implies that the those additions are also optimal. If you can find a cheaper way to add </w:t>
+        <w:t xml:space="preserve"> to j is optimal, that implies that it is the cheapest way to add those numbers. If you can split the path in 2, this implies that </w:t>
+      </w:r>
+      <w:proofErr w:type="gramStart"/>
+      <w:r>
+        <w:t>the those</w:t>
+      </w:r>
+      <w:proofErr w:type="gramEnd"/>
+      <w:r>
+        <w:t xml:space="preserve"> additions are also optimal. If you can find a cheaper way to add </w:t>
       </w:r>
       <w:proofErr w:type="spellStart"/>
       <w:r>
-        <w:t>i,k</w:t>
+        <w:t>i</w:t>
+      </w:r>
+      <w:proofErr w:type="gramStart"/>
+      <w:r>
+        <w:t>,k</w:t>
       </w:r>
       <w:proofErr w:type="spellEnd"/>
+      <w:proofErr w:type="gramEnd"/>
       <w:r>
         <w:t xml:space="preserve"> or k+1,j  then swapping those would lead to a more optimal solution to the entire equation, making the initial claim incorrect.</w:t>
       </w:r>
@@ -3695,17 +4071,31 @@
         <w:spacing w:line="240" w:lineRule="auto"/>
       </w:pPr>
       <w:r>
-        <w:t>recurrence:</w:t>
+        <w:rPr>
+          <w:b/>
+        </w:rPr>
+        <w:t>R</w:t>
+      </w:r>
+      <w:r>
+        <w:rPr>
+          <w:b/>
+        </w:rPr>
+        <w:t>ecurrence</w:t>
+      </w:r>
+      <w:r>
+        <w:t>:</w:t>
       </w:r>
     </w:p>
     <w:p>
       <w:pPr>
         <w:spacing w:line="240" w:lineRule="auto"/>
       </w:pPr>
+      <w:proofErr w:type="gramStart"/>
       <w:r>
         <w:t>A[</w:t>
       </w:r>
       <w:proofErr w:type="spellStart"/>
+      <w:proofErr w:type="gramEnd"/>
       <w:r>
         <w:t>i,j</w:t>
       </w:r>
@@ -3741,6 +4131,9 @@
       </w:pPr>
       <w:r>
         <w:tab/>
+      </w:r>
+      <w:proofErr w:type="gramStart"/>
+      <w:r>
         <w:t xml:space="preserve">{ </w:t>
       </w:r>
       <w:proofErr w:type="spellStart"/>
@@ -3754,6 +4147,7 @@
         <w:t>ij</w:t>
       </w:r>
       <w:proofErr w:type="spellEnd"/>
+      <w:proofErr w:type="gramEnd"/>
       <w:r>
         <w:t xml:space="preserve"> + min{</w:t>
       </w:r>
@@ -3801,7 +4195,7 @@
       <w:tblPr>
         <w:tblStyle w:val="TableGrid"/>
         <w:tblW w:w="0" w:type="auto"/>
-        <w:tblLook w:val="04A0"/>
+        <w:tblLook w:val="04A0" w:firstRow="1" w:lastRow="0" w:firstColumn="1" w:lastColumn="0" w:noHBand="0" w:noVBand="1"/>
       </w:tblPr>
       <w:tblGrid>
         <w:gridCol w:w="438"/>
@@ -4259,6 +4653,35 @@
         </w:tabs>
         <w:spacing w:line="240" w:lineRule="auto"/>
       </w:pPr>
+      <w:proofErr w:type="spellStart"/>
+      <w:proofErr w:type="gramStart"/>
+      <w:r>
+        <w:lastRenderedPageBreak/>
+        <w:t>CheapestSumCost</w:t>
+      </w:r>
+      <w:proofErr w:type="spellEnd"/>
+      <w:r>
+        <w:t>(</w:t>
+      </w:r>
+      <w:proofErr w:type="gramEnd"/>
+      <w:r>
+        <w:t xml:space="preserve">P) </w:t>
+      </w:r>
+      <w:r>
+        <w:tab/>
+        <w:t>P=&lt;p0,p1,...</w:t>
+      </w:r>
+      <w:proofErr w:type="spellStart"/>
+      <w:r>
+        <w:t>pn</w:t>
+      </w:r>
+      <w:proofErr w:type="spellEnd"/>
+      <w:r>
+        <w:t>&gt;</w:t>
+      </w:r>
+      <w:r>
+        <w:t>{</w:t>
+      </w:r>
     </w:p>
     <w:p>
       <w:pPr>
@@ -4267,29 +4690,8 @@
         </w:tabs>
         <w:spacing w:line="240" w:lineRule="auto"/>
       </w:pPr>
-      <w:proofErr w:type="spellStart"/>
-      <w:r>
-        <w:lastRenderedPageBreak/>
-        <w:t>CheapestSumCost</w:t>
-      </w:r>
-      <w:proofErr w:type="spellEnd"/>
-      <w:r>
-        <w:t xml:space="preserve">(P) </w:t>
-      </w:r>
-      <w:r>
-        <w:tab/>
-        <w:t>P=&lt;p0,p1,...</w:t>
-      </w:r>
-      <w:proofErr w:type="spellStart"/>
-      <w:r>
-        <w:t>pn</w:t>
-      </w:r>
-      <w:proofErr w:type="spellEnd"/>
-      <w:r>
-        <w:t>&gt;</w:t>
-      </w:r>
-      <w:r>
-        <w:t>{</w:t>
+      <w:r>
+        <w:t>n = length[p] -1</w:t>
       </w:r>
     </w:p>
     <w:p>
@@ -4299,19 +4701,13 @@
         </w:tabs>
         <w:spacing w:line="240" w:lineRule="auto"/>
       </w:pPr>
-      <w:r>
-        <w:t>n = length[p] -1</w:t>
-      </w:r>
-    </w:p>
-    <w:p>
-      <w:pPr>
-        <w:tabs>
-          <w:tab w:val="left" w:pos="2145"/>
-        </w:tabs>
-        <w:spacing w:line="240" w:lineRule="auto"/>
-      </w:pPr>
-      <w:r>
-        <w:t xml:space="preserve">for </w:t>
+      <w:proofErr w:type="gramStart"/>
+      <w:r>
+        <w:t>for</w:t>
+      </w:r>
+      <w:proofErr w:type="gramEnd"/>
+      <w:r>
+        <w:t xml:space="preserve"> </w:t>
       </w:r>
       <w:proofErr w:type="spellStart"/>
       <w:r>
@@ -4333,8 +4729,13 @@
       <w:r>
         <w:tab/>
       </w:r>
-      <w:r>
-        <w:t>do m[</w:t>
+      <w:proofErr w:type="gramStart"/>
+      <w:r>
+        <w:t>do</w:t>
+      </w:r>
+      <w:proofErr w:type="gramEnd"/>
+      <w:r>
+        <w:t xml:space="preserve"> m[</w:t>
       </w:r>
       <w:proofErr w:type="spellStart"/>
       <w:r>
@@ -4355,8 +4756,13 @@
         </w:tabs>
         <w:spacing w:line="240" w:lineRule="auto"/>
       </w:pPr>
-      <w:r>
-        <w:t>for  L = 2 to n</w:t>
+      <w:proofErr w:type="gramStart"/>
+      <w:r>
+        <w:t>for  L</w:t>
+      </w:r>
+      <w:proofErr w:type="gramEnd"/>
+      <w:r>
+        <w:t xml:space="preserve"> = 2 to n</w:t>
       </w:r>
     </w:p>
     <w:p>
@@ -4371,7 +4777,15 @@
         <w:tab/>
       </w:r>
       <w:r>
-        <w:t xml:space="preserve"> for </w:t>
+        <w:t xml:space="preserve"> </w:t>
+      </w:r>
+      <w:proofErr w:type="gramStart"/>
+      <w:r>
+        <w:t>for</w:t>
+      </w:r>
+      <w:proofErr w:type="gramEnd"/>
+      <w:r>
+        <w:t xml:space="preserve"> </w:t>
       </w:r>
       <w:proofErr w:type="spellStart"/>
       <w:r>
@@ -4434,10 +4848,12 @@
       <w:r>
         <w:tab/>
       </w:r>
+      <w:proofErr w:type="gramStart"/>
       <w:r>
         <w:t>m[</w:t>
       </w:r>
       <w:proofErr w:type="spellStart"/>
+      <w:proofErr w:type="gramEnd"/>
       <w:r>
         <w:t>i,j</w:t>
       </w:r>
@@ -4471,8 +4887,13 @@
       <w:r>
         <w:tab/>
       </w:r>
-      <w:r>
-        <w:t xml:space="preserve">for   k = </w:t>
+      <w:proofErr w:type="gramStart"/>
+      <w:r>
+        <w:t>for</w:t>
+      </w:r>
+      <w:proofErr w:type="gramEnd"/>
+      <w:r>
+        <w:t xml:space="preserve">   k = </w:t>
       </w:r>
       <w:proofErr w:type="spellStart"/>
       <w:r>
@@ -4507,7 +4928,15 @@
         <w:tab/>
       </w:r>
       <w:r>
-        <w:t xml:space="preserve"> q =  S[</w:t>
+        <w:t xml:space="preserve"> q </w:t>
+      </w:r>
+      <w:proofErr w:type="gramStart"/>
+      <w:r>
+        <w:t>=  S</w:t>
+      </w:r>
+      <w:proofErr w:type="gramEnd"/>
+      <w:r>
+        <w:t>[</w:t>
       </w:r>
       <w:proofErr w:type="spellStart"/>
       <w:r>
@@ -4589,8 +5018,13 @@
       <w:r>
         <w:tab/>
       </w:r>
-      <w:r>
-        <w:t>if q &lt; m[</w:t>
+      <w:proofErr w:type="gramStart"/>
+      <w:r>
+        <w:t>if</w:t>
+      </w:r>
+      <w:proofErr w:type="gramEnd"/>
+      <w:r>
+        <w:t xml:space="preserve"> q &lt; m[</w:t>
       </w:r>
       <w:proofErr w:type="spellStart"/>
       <w:r>
@@ -4628,9 +5062,14 @@
         <w:tab/>
       </w:r>
       <w:r>
-        <w:t xml:space="preserve"> m[</w:t>
+        <w:t xml:space="preserve"> </w:t>
+      </w:r>
+      <w:proofErr w:type="gramStart"/>
+      <w:r>
+        <w:t>m[</w:t>
       </w:r>
       <w:proofErr w:type="spellStart"/>
+      <w:proofErr w:type="gramEnd"/>
       <w:r>
         <w:t>i,j</w:t>
       </w:r>
@@ -4668,8 +5107,13 @@
         </w:tabs>
         <w:spacing w:line="240" w:lineRule="auto"/>
       </w:pPr>
-      <w:r>
-        <w:t>O(n</w:t>
+      <w:proofErr w:type="gramStart"/>
+      <w:r>
+        <w:t>O(</w:t>
+      </w:r>
+      <w:proofErr w:type="gramEnd"/>
+      <w:r>
+        <w:t>n</w:t>
       </w:r>
       <w:r>
         <w:rPr>
@@ -4679,6 +5123,9 @@
       </w:r>
       <w:r>
         <w:t>)  since there are 3 nested for loops</w:t>
+      </w:r>
+      <w:r>
+        <w:t xml:space="preserve"> that in their worst case goes from 0 to n</w:t>
       </w:r>
     </w:p>
     <w:p>
@@ -4699,8 +5146,221 @@
 </w:document>
 </file>
 
+<file path=word/numbering.xml><?xml version="1.0" encoding="utf-8"?>
+<w:numbering xmlns:wpc="http://schemas.microsoft.com/office/word/2010/wordprocessingCanvas" xmlns:mc="http://schemas.openxmlformats.org/markup-compatibility/2006" xmlns:o="urn:schemas-microsoft-com:office:office" xmlns:r="http://schemas.openxmlformats.org/officeDocument/2006/relationships" xmlns:m="http://schemas.openxmlformats.org/officeDocument/2006/math" xmlns:v="urn:schemas-microsoft-com:vml" xmlns:wp14="http://schemas.microsoft.com/office/word/2010/wordprocessingDrawing" xmlns:wp="http://schemas.openxmlformats.org/drawingml/2006/wordprocessingDrawing" xmlns:w10="urn:schemas-microsoft-com:office:word" xmlns:w="http://schemas.openxmlformats.org/wordprocessingml/2006/main" xmlns:w14="http://schemas.microsoft.com/office/word/2010/wordml" xmlns:wpg="http://schemas.microsoft.com/office/word/2010/wordprocessingGroup" xmlns:wpi="http://schemas.microsoft.com/office/word/2010/wordprocessingInk" xmlns:wne="http://schemas.microsoft.com/office/word/2006/wordml" xmlns:wps="http://schemas.microsoft.com/office/word/2010/wordprocessingShape" mc:Ignorable="w14 wp14">
+  <w:abstractNum w:abstractNumId="0">
+    <w:nsid w:val="4F511B38"/>
+    <w:multiLevelType w:val="hybridMultilevel"/>
+    <w:tmpl w:val="2E76D5B2"/>
+    <w:lvl w:ilvl="0" w:tplc="1009000F">
+      <w:start w:val="1"/>
+      <w:numFmt w:val="decimal"/>
+      <w:lvlText w:val="%1."/>
+      <w:lvlJc w:val="left"/>
+      <w:pPr>
+        <w:ind w:left="360" w:hanging="360"/>
+      </w:pPr>
+      <w:rPr>
+        <w:rFonts w:hint="default"/>
+      </w:rPr>
+    </w:lvl>
+    <w:lvl w:ilvl="1" w:tplc="10090019" w:tentative="1">
+      <w:start w:val="1"/>
+      <w:numFmt w:val="lowerLetter"/>
+      <w:lvlText w:val="%2."/>
+      <w:lvlJc w:val="left"/>
+      <w:pPr>
+        <w:ind w:left="1080" w:hanging="360"/>
+      </w:pPr>
+    </w:lvl>
+    <w:lvl w:ilvl="2" w:tplc="1009001B" w:tentative="1">
+      <w:start w:val="1"/>
+      <w:numFmt w:val="lowerRoman"/>
+      <w:lvlText w:val="%3."/>
+      <w:lvlJc w:val="right"/>
+      <w:pPr>
+        <w:ind w:left="1800" w:hanging="180"/>
+      </w:pPr>
+    </w:lvl>
+    <w:lvl w:ilvl="3" w:tplc="1009000F" w:tentative="1">
+      <w:start w:val="1"/>
+      <w:numFmt w:val="decimal"/>
+      <w:lvlText w:val="%4."/>
+      <w:lvlJc w:val="left"/>
+      <w:pPr>
+        <w:ind w:left="2520" w:hanging="360"/>
+      </w:pPr>
+    </w:lvl>
+    <w:lvl w:ilvl="4" w:tplc="10090019" w:tentative="1">
+      <w:start w:val="1"/>
+      <w:numFmt w:val="lowerLetter"/>
+      <w:lvlText w:val="%5."/>
+      <w:lvlJc w:val="left"/>
+      <w:pPr>
+        <w:ind w:left="3240" w:hanging="360"/>
+      </w:pPr>
+    </w:lvl>
+    <w:lvl w:ilvl="5" w:tplc="1009001B" w:tentative="1">
+      <w:start w:val="1"/>
+      <w:numFmt w:val="lowerRoman"/>
+      <w:lvlText w:val="%6."/>
+      <w:lvlJc w:val="right"/>
+      <w:pPr>
+        <w:ind w:left="3960" w:hanging="180"/>
+      </w:pPr>
+    </w:lvl>
+    <w:lvl w:ilvl="6" w:tplc="1009000F" w:tentative="1">
+      <w:start w:val="1"/>
+      <w:numFmt w:val="decimal"/>
+      <w:lvlText w:val="%7."/>
+      <w:lvlJc w:val="left"/>
+      <w:pPr>
+        <w:ind w:left="4680" w:hanging="360"/>
+      </w:pPr>
+    </w:lvl>
+    <w:lvl w:ilvl="7" w:tplc="10090019" w:tentative="1">
+      <w:start w:val="1"/>
+      <w:numFmt w:val="lowerLetter"/>
+      <w:lvlText w:val="%8."/>
+      <w:lvlJc w:val="left"/>
+      <w:pPr>
+        <w:ind w:left="5400" w:hanging="360"/>
+      </w:pPr>
+    </w:lvl>
+    <w:lvl w:ilvl="8" w:tplc="1009001B" w:tentative="1">
+      <w:start w:val="1"/>
+      <w:numFmt w:val="lowerRoman"/>
+      <w:lvlText w:val="%9."/>
+      <w:lvlJc w:val="right"/>
+      <w:pPr>
+        <w:ind w:left="6120" w:hanging="180"/>
+      </w:pPr>
+    </w:lvl>
+  </w:abstractNum>
+  <w:abstractNum w:abstractNumId="1">
+    <w:nsid w:val="713312E2"/>
+    <w:multiLevelType w:val="hybridMultilevel"/>
+    <w:tmpl w:val="A8066BF4"/>
+    <w:lvl w:ilvl="0" w:tplc="92D0AB22">
+      <w:start w:val="1"/>
+      <w:numFmt w:val="bullet"/>
+      <w:lvlText w:val="-"/>
+      <w:lvlJc w:val="left"/>
+      <w:pPr>
+        <w:ind w:left="1080" w:hanging="360"/>
+      </w:pPr>
+      <w:rPr>
+        <w:rFonts w:ascii="Calibri" w:eastAsiaTheme="minorEastAsia" w:hAnsi="Calibri" w:cs="Calibri" w:hint="default"/>
+      </w:rPr>
+    </w:lvl>
+    <w:lvl w:ilvl="1" w:tplc="10090003" w:tentative="1">
+      <w:start w:val="1"/>
+      <w:numFmt w:val="bullet"/>
+      <w:lvlText w:val="o"/>
+      <w:lvlJc w:val="left"/>
+      <w:pPr>
+        <w:ind w:left="1800" w:hanging="360"/>
+      </w:pPr>
+      <w:rPr>
+        <w:rFonts w:ascii="Courier New" w:hAnsi="Courier New" w:cs="Courier New" w:hint="default"/>
+      </w:rPr>
+    </w:lvl>
+    <w:lvl w:ilvl="2" w:tplc="10090005" w:tentative="1">
+      <w:start w:val="1"/>
+      <w:numFmt w:val="bullet"/>
+      <w:lvlText w:val=""/>
+      <w:lvlJc w:val="left"/>
+      <w:pPr>
+        <w:ind w:left="2520" w:hanging="360"/>
+      </w:pPr>
+      <w:rPr>
+        <w:rFonts w:ascii="Wingdings" w:hAnsi="Wingdings" w:hint="default"/>
+      </w:rPr>
+    </w:lvl>
+    <w:lvl w:ilvl="3" w:tplc="10090001" w:tentative="1">
+      <w:start w:val="1"/>
+      <w:numFmt w:val="bullet"/>
+      <w:lvlText w:val=""/>
+      <w:lvlJc w:val="left"/>
+      <w:pPr>
+        <w:ind w:left="3240" w:hanging="360"/>
+      </w:pPr>
+      <w:rPr>
+        <w:rFonts w:ascii="Symbol" w:hAnsi="Symbol" w:hint="default"/>
+      </w:rPr>
+    </w:lvl>
+    <w:lvl w:ilvl="4" w:tplc="10090003" w:tentative="1">
+      <w:start w:val="1"/>
+      <w:numFmt w:val="bullet"/>
+      <w:lvlText w:val="o"/>
+      <w:lvlJc w:val="left"/>
+      <w:pPr>
+        <w:ind w:left="3960" w:hanging="360"/>
+      </w:pPr>
+      <w:rPr>
+        <w:rFonts w:ascii="Courier New" w:hAnsi="Courier New" w:cs="Courier New" w:hint="default"/>
+      </w:rPr>
+    </w:lvl>
+    <w:lvl w:ilvl="5" w:tplc="10090005" w:tentative="1">
+      <w:start w:val="1"/>
+      <w:numFmt w:val="bullet"/>
+      <w:lvlText w:val=""/>
+      <w:lvlJc w:val="left"/>
+      <w:pPr>
+        <w:ind w:left="4680" w:hanging="360"/>
+      </w:pPr>
+      <w:rPr>
+        <w:rFonts w:ascii="Wingdings" w:hAnsi="Wingdings" w:hint="default"/>
+      </w:rPr>
+    </w:lvl>
+    <w:lvl w:ilvl="6" w:tplc="10090001" w:tentative="1">
+      <w:start w:val="1"/>
+      <w:numFmt w:val="bullet"/>
+      <w:lvlText w:val=""/>
+      <w:lvlJc w:val="left"/>
+      <w:pPr>
+        <w:ind w:left="5400" w:hanging="360"/>
+      </w:pPr>
+      <w:rPr>
+        <w:rFonts w:ascii="Symbol" w:hAnsi="Symbol" w:hint="default"/>
+      </w:rPr>
+    </w:lvl>
+    <w:lvl w:ilvl="7" w:tplc="10090003" w:tentative="1">
+      <w:start w:val="1"/>
+      <w:numFmt w:val="bullet"/>
+      <w:lvlText w:val="o"/>
+      <w:lvlJc w:val="left"/>
+      <w:pPr>
+        <w:ind w:left="6120" w:hanging="360"/>
+      </w:pPr>
+      <w:rPr>
+        <w:rFonts w:ascii="Courier New" w:hAnsi="Courier New" w:cs="Courier New" w:hint="default"/>
+      </w:rPr>
+    </w:lvl>
+    <w:lvl w:ilvl="8" w:tplc="10090005" w:tentative="1">
+      <w:start w:val="1"/>
+      <w:numFmt w:val="bullet"/>
+      <w:lvlText w:val=""/>
+      <w:lvlJc w:val="left"/>
+      <w:pPr>
+        <w:ind w:left="6840" w:hanging="360"/>
+      </w:pPr>
+      <w:rPr>
+        <w:rFonts w:ascii="Wingdings" w:hAnsi="Wingdings" w:hint="default"/>
+      </w:rPr>
+    </w:lvl>
+  </w:abstractNum>
+  <w:num w:numId="1">
+    <w:abstractNumId w:val="0"/>
+  </w:num>
+  <w:num w:numId="2">
+    <w:abstractNumId w:val="1"/>
+  </w:num>
+</w:numbering>
+</file>
+
 <file path=word/styles.xml><?xml version="1.0" encoding="utf-8"?>
-<w:styles xmlns:r="http://schemas.openxmlformats.org/officeDocument/2006/relationships" xmlns:w="http://schemas.openxmlformats.org/wordprocessingml/2006/main">
+<w:styles xmlns:mc="http://schemas.openxmlformats.org/markup-compatibility/2006" xmlns:r="http://schemas.openxmlformats.org/officeDocument/2006/relationships" xmlns:w="http://schemas.openxmlformats.org/wordprocessingml/2006/main" xmlns:w14="http://schemas.microsoft.com/office/word/2010/wordml" mc:Ignorable="w14">
   <w:docDefaults>
     <w:rPrDefault>
       <w:rPr>
@@ -4858,7 +5518,7 @@
   <w:style w:type="paragraph" w:default="1" w:styleId="Normal">
     <w:name w:val="Normal"/>
     <w:qFormat/>
-    <w:rsid w:val="00DD2CA9"/>
+    <w:rsid w:val="004849D5"/>
   </w:style>
   <w:style w:type="character" w:default="1" w:styleId="DefaultParagraphFont">
     <w:name w:val="Default Paragraph Font"/>
@@ -4871,7 +5531,6 @@
     <w:uiPriority w:val="99"/>
     <w:semiHidden/>
     <w:unhideWhenUsed/>
-    <w:qFormat/>
     <w:tblPr>
       <w:tblInd w:w="0" w:type="dxa"/>
       <w:tblCellMar>
@@ -4927,7 +5586,6 @@
       <w:spacing w:after="0" w:line="240" w:lineRule="auto"/>
     </w:pPr>
     <w:tblPr>
-      <w:tblInd w:w="0" w:type="dxa"/>
       <w:tblBorders>
         <w:top w:val="single" w:sz="4" w:space="0" w:color="000000" w:themeColor="text1"/>
         <w:left w:val="single" w:sz="4" w:space="0" w:color="000000" w:themeColor="text1"/>
@@ -4936,6 +5594,225 @@
         <w:insideH w:val="single" w:sz="4" w:space="0" w:color="000000" w:themeColor="text1"/>
         <w:insideV w:val="single" w:sz="4" w:space="0" w:color="000000" w:themeColor="text1"/>
       </w:tblBorders>
+    </w:tblPr>
+  </w:style>
+  <w:style w:type="paragraph" w:styleId="ListParagraph">
+    <w:name w:val="List Paragraph"/>
+    <w:basedOn w:val="Normal"/>
+    <w:uiPriority w:val="34"/>
+    <w:qFormat/>
+    <w:rsid w:val="004849D5"/>
+    <w:pPr>
+      <w:ind w:left="720"/>
+      <w:contextualSpacing/>
+    </w:pPr>
+  </w:style>
+  <w:style w:type="paragraph" w:styleId="BalloonText">
+    <w:name w:val="Balloon Text"/>
+    <w:basedOn w:val="Normal"/>
+    <w:link w:val="BalloonTextChar"/>
+    <w:uiPriority w:val="99"/>
+    <w:semiHidden/>
+    <w:unhideWhenUsed/>
+    <w:rsid w:val="00E51610"/>
+    <w:pPr>
+      <w:spacing w:after="0" w:line="240" w:lineRule="auto"/>
+    </w:pPr>
+    <w:rPr>
+      <w:rFonts w:ascii="Tahoma" w:hAnsi="Tahoma" w:cs="Tahoma"/>
+      <w:sz w:val="16"/>
+      <w:szCs w:val="16"/>
+    </w:rPr>
+  </w:style>
+  <w:style w:type="character" w:customStyle="1" w:styleId="BalloonTextChar">
+    <w:name w:val="Balloon Text Char"/>
+    <w:basedOn w:val="DefaultParagraphFont"/>
+    <w:link w:val="BalloonText"/>
+    <w:uiPriority w:val="99"/>
+    <w:semiHidden/>
+    <w:rsid w:val="00E51610"/>
+    <w:rPr>
+      <w:rFonts w:ascii="Tahoma" w:hAnsi="Tahoma" w:cs="Tahoma"/>
+      <w:sz w:val="16"/>
+      <w:szCs w:val="16"/>
+    </w:rPr>
+  </w:style>
+</w:styles>
+</file>
+
+<file path=word/stylesWithEffects.xml><?xml version="1.0" encoding="utf-8"?>
+<w:styles xmlns:wpc="http://schemas.microsoft.com/office/word/2010/wordprocessingCanvas" xmlns:mc="http://schemas.openxmlformats.org/markup-compatibility/2006" xmlns:o="urn:schemas-microsoft-com:office:office" xmlns:r="http://schemas.openxmlformats.org/officeDocument/2006/relationships" xmlns:m="http://schemas.openxmlformats.org/officeDocument/2006/math" xmlns:v="urn:schemas-microsoft-com:vml" xmlns:wp14="http://schemas.microsoft.com/office/word/2010/wordprocessingDrawing" xmlns:wp="http://schemas.openxmlformats.org/drawingml/2006/wordprocessingDrawing" xmlns:w10="urn:schemas-microsoft-com:office:word" xmlns:w="http://schemas.openxmlformats.org/wordprocessingml/2006/main" xmlns:w14="http://schemas.microsoft.com/office/word/2010/wordml" xmlns:wpg="http://schemas.microsoft.com/office/word/2010/wordprocessingGroup" xmlns:wpi="http://schemas.microsoft.com/office/word/2010/wordprocessingInk" xmlns:wne="http://schemas.microsoft.com/office/word/2006/wordml" xmlns:wps="http://schemas.microsoft.com/office/word/2010/wordprocessingShape" mc:Ignorable="w14 wp14">
+  <w:docDefaults>
+    <w:rPrDefault>
+      <w:rPr>
+        <w:rFonts w:asciiTheme="minorHAnsi" w:eastAsiaTheme="minorEastAsia" w:hAnsiTheme="minorHAnsi" w:cstheme="minorBidi"/>
+        <w:sz w:val="22"/>
+        <w:szCs w:val="22"/>
+        <w:lang w:val="en-CA" w:eastAsia="en-CA" w:bidi="ar-SA"/>
+      </w:rPr>
+    </w:rPrDefault>
+    <w:pPrDefault>
+      <w:pPr>
+        <w:spacing w:after="200" w:line="276" w:lineRule="auto"/>
+      </w:pPr>
+    </w:pPrDefault>
+  </w:docDefaults>
+  <w:latentStyles w:defLockedState="0" w:defUIPriority="99" w:defSemiHidden="1" w:defUnhideWhenUsed="1" w:defQFormat="0" w:count="267">
+    <w:lsdException w:name="Normal" w:semiHidden="0" w:uiPriority="0" w:unhideWhenUsed="0" w:qFormat="1"/>
+    <w:lsdException w:name="heading 1" w:semiHidden="0" w:uiPriority="9" w:unhideWhenUsed="0" w:qFormat="1"/>
+    <w:lsdException w:name="heading 2" w:uiPriority="9" w:qFormat="1"/>
+    <w:lsdException w:name="heading 3" w:uiPriority="9" w:qFormat="1"/>
+    <w:lsdException w:name="heading 4" w:uiPriority="9" w:qFormat="1"/>
+    <w:lsdException w:name="heading 5" w:uiPriority="9" w:qFormat="1"/>
+    <w:lsdException w:name="heading 6" w:uiPriority="9" w:qFormat="1"/>
+    <w:lsdException w:name="heading 7" w:uiPriority="9" w:qFormat="1"/>
+    <w:lsdException w:name="heading 8" w:uiPriority="9" w:qFormat="1"/>
+    <w:lsdException w:name="heading 9" w:uiPriority="9" w:qFormat="1"/>
+    <w:lsdException w:name="toc 1" w:uiPriority="39"/>
+    <w:lsdException w:name="toc 2" w:uiPriority="39"/>
+    <w:lsdException w:name="toc 3" w:uiPriority="39"/>
+    <w:lsdException w:name="toc 4" w:uiPriority="39"/>
+    <w:lsdException w:name="toc 5" w:uiPriority="39"/>
+    <w:lsdException w:name="toc 6" w:uiPriority="39"/>
+    <w:lsdException w:name="toc 7" w:uiPriority="39"/>
+    <w:lsdException w:name="toc 8" w:uiPriority="39"/>
+    <w:lsdException w:name="toc 9" w:uiPriority="39"/>
+    <w:lsdException w:name="caption" w:uiPriority="35" w:qFormat="1"/>
+    <w:lsdException w:name="Title" w:semiHidden="0" w:uiPriority="10" w:unhideWhenUsed="0" w:qFormat="1"/>
+    <w:lsdException w:name="Default Paragraph Font" w:uiPriority="1"/>
+    <w:lsdException w:name="Subtitle" w:semiHidden="0" w:uiPriority="11" w:unhideWhenUsed="0" w:qFormat="1"/>
+    <w:lsdException w:name="Strong" w:semiHidden="0" w:uiPriority="22" w:unhideWhenUsed="0" w:qFormat="1"/>
+    <w:lsdException w:name="Emphasis" w:semiHidden="0" w:uiPriority="20" w:unhideWhenUsed="0" w:qFormat="1"/>
+    <w:lsdException w:name="Table Grid" w:semiHidden="0" w:uiPriority="59" w:unhideWhenUsed="0"/>
+    <w:lsdException w:name="Placeholder Text" w:unhideWhenUsed="0"/>
+    <w:lsdException w:name="No Spacing" w:semiHidden="0" w:uiPriority="1" w:unhideWhenUsed="0" w:qFormat="1"/>
+    <w:lsdException w:name="Light Shading" w:semiHidden="0" w:uiPriority="60" w:unhideWhenUsed="0"/>
+    <w:lsdException w:name="Light List" w:semiHidden="0" w:uiPriority="61" w:unhideWhenUsed="0"/>
+    <w:lsdException w:name="Light Grid" w:semiHidden="0" w:uiPriority="62" w:unhideWhenUsed="0"/>
+    <w:lsdException w:name="Medium Shading 1" w:semiHidden="0" w:uiPriority="63" w:unhideWhenUsed="0"/>
+    <w:lsdException w:name="Medium Shading 2" w:semiHidden="0" w:uiPriority="64" w:unhideWhenUsed="0"/>
+    <w:lsdException w:name="Medium List 1" w:semiHidden="0" w:uiPriority="65" w:unhideWhenUsed="0"/>
+    <w:lsdException w:name="Medium List 2" w:semiHidden="0" w:uiPriority="66" w:unhideWhenUsed="0"/>
+    <w:lsdException w:name="Medium Grid 1" w:semiHidden="0" w:uiPriority="67" w:unhideWhenUsed="0"/>
+    <w:lsdException w:name="Medium Grid 2" w:semiHidden="0" w:uiPriority="68" w:unhideWhenUsed="0"/>
+    <w:lsdException w:name="Medium Grid 3" w:semiHidden="0" w:uiPriority="69" w:unhideWhenUsed="0"/>
+    <w:lsdException w:name="Dark List" w:semiHidden="0" w:uiPriority="70" w:unhideWhenUsed="0"/>
+    <w:lsdException w:name="Colorful Shading" w:semiHidden="0" w:uiPriority="71" w:unhideWhenUsed="0"/>
+    <w:lsdException w:name="Colorful List" w:semiHidden="0" w:uiPriority="72" w:unhideWhenUsed="0"/>
+    <w:lsdException w:name="Colorful Grid" w:semiHidden="0" w:uiPriority="73" w:unhideWhenUsed="0"/>
+    <w:lsdException w:name="Light Shading Accent 1" w:semiHidden="0" w:uiPriority="60" w:unhideWhenUsed="0"/>
+    <w:lsdException w:name="Light List Accent 1" w:semiHidden="0" w:uiPriority="61" w:unhideWhenUsed="0"/>
+    <w:lsdException w:name="Light Grid Accent 1" w:semiHidden="0" w:uiPriority="62" w:unhideWhenUsed="0"/>
+    <w:lsdException w:name="Medium Shading 1 Accent 1" w:semiHidden="0" w:uiPriority="63" w:unhideWhenUsed="0"/>
+    <w:lsdException w:name="Medium Shading 2 Accent 1" w:semiHidden="0" w:uiPriority="64" w:unhideWhenUsed="0"/>
+    <w:lsdException w:name="Medium List 1 Accent 1" w:semiHidden="0" w:uiPriority="65" w:unhideWhenUsed="0"/>
+    <w:lsdException w:name="Revision" w:unhideWhenUsed="0"/>
+    <w:lsdException w:name="List Paragraph" w:semiHidden="0" w:uiPriority="34" w:unhideWhenUsed="0" w:qFormat="1"/>
+    <w:lsdException w:name="Quote" w:semiHidden="0" w:uiPriority="29" w:unhideWhenUsed="0" w:qFormat="1"/>
+    <w:lsdException w:name="Intense Quote" w:semiHidden="0" w:uiPriority="30" w:unhideWhenUsed="0" w:qFormat="1"/>
+    <w:lsdException w:name="Medium List 2 Accent 1" w:semiHidden="0" w:uiPriority="66" w:unhideWhenUsed="0"/>
+    <w:lsdException w:name="Medium Grid 1 Accent 1" w:semiHidden="0" w:uiPriority="67" w:unhideWhenUsed="0"/>
+    <w:lsdException w:name="Medium Grid 2 Accent 1" w:semiHidden="0" w:uiPriority="68" w:unhideWhenUsed="0"/>
+    <w:lsdException w:name="Medium Grid 3 Accent 1" w:semiHidden="0" w:uiPriority="69" w:unhideWhenUsed="0"/>
+    <w:lsdException w:name="Dark List Accent 1" w:semiHidden="0" w:uiPriority="70" w:unhideWhenUsed="0"/>
+    <w:lsdException w:name="Colorful Shading Accent 1" w:semiHidden="0" w:uiPriority="71" w:unhideWhenUsed="0"/>
+    <w:lsdException w:name="Colorful List Accent 1" w:semiHidden="0" w:uiPriority="72" w:unhideWhenUsed="0"/>
+    <w:lsdException w:name="Colorful Grid Accent 1" w:semiHidden="0" w:uiPriority="73" w:unhideWhenUsed="0"/>
+    <w:lsdException w:name="Light Shading Accent 2" w:semiHidden="0" w:uiPriority="60" w:unhideWhenUsed="0"/>
+    <w:lsdException w:name="Light List Accent 2" w:semiHidden="0" w:uiPriority="61" w:unhideWhenUsed="0"/>
+    <w:lsdException w:name="Light Grid Accent 2" w:semiHidden="0" w:uiPriority="62" w:unhideWhenUsed="0"/>
+    <w:lsdException w:name="Medium Shading 1 Accent 2" w:semiHidden="0" w:uiPriority="63" w:unhideWhenUsed="0"/>
+    <w:lsdException w:name="Medium Shading 2 Accent 2" w:semiHidden="0" w:uiPriority="64" w:unhideWhenUsed="0"/>
+    <w:lsdException w:name="Medium List 1 Accent 2" w:semiHidden="0" w:uiPriority="65" w:unhideWhenUsed="0"/>
+    <w:lsdException w:name="Medium List 2 Accent 2" w:semiHidden="0" w:uiPriority="66" w:unhideWhenUsed="0"/>
+    <w:lsdException w:name="Medium Grid 1 Accent 2" w:semiHidden="0" w:uiPriority="67" w:unhideWhenUsed="0"/>
+    <w:lsdException w:name="Medium Grid 2 Accent 2" w:semiHidden="0" w:uiPriority="68" w:unhideWhenUsed="0"/>
+    <w:lsdException w:name="Medium Grid 3 Accent 2" w:semiHidden="0" w:uiPriority="69" w:unhideWhenUsed="0"/>
+    <w:lsdException w:name="Dark List Accent 2" w:semiHidden="0" w:uiPriority="70" w:unhideWhenUsed="0"/>
+    <w:lsdException w:name="Colorful Shading Accent 2" w:semiHidden="0" w:uiPriority="71" w:unhideWhenUsed="0"/>
+    <w:lsdException w:name="Colorful List Accent 2" w:semiHidden="0" w:uiPriority="72" w:unhideWhenUsed="0"/>
+    <w:lsdException w:name="Colorful Grid Accent 2" w:semiHidden="0" w:uiPriority="73" w:unhideWhenUsed="0"/>
+    <w:lsdException w:name="Light Shading Accent 3" w:semiHidden="0" w:uiPriority="60" w:unhideWhenUsed="0"/>
+    <w:lsdException w:name="Light List Accent 3" w:semiHidden="0" w:uiPriority="61" w:unhideWhenUsed="0"/>
+    <w:lsdException w:name="Light Grid Accent 3" w:semiHidden="0" w:uiPriority="62" w:unhideWhenUsed="0"/>
+    <w:lsdException w:name="Medium Shading 1 Accent 3" w:semiHidden="0" w:uiPriority="63" w:unhideWhenUsed="0"/>
+    <w:lsdException w:name="Medium Shading 2 Accent 3" w:semiHidden="0" w:uiPriority="64" w:unhideWhenUsed="0"/>
+    <w:lsdException w:name="Medium List 1 Accent 3" w:semiHidden="0" w:uiPriority="65" w:unhideWhenUsed="0"/>
+    <w:lsdException w:name="Medium List 2 Accent 3" w:semiHidden="0" w:uiPriority="66" w:unhideWhenUsed="0"/>
+    <w:lsdException w:name="Medium Grid 1 Accent 3" w:semiHidden="0" w:uiPriority="67" w:unhideWhenUsed="0"/>
+    <w:lsdException w:name="Medium Grid 2 Accent 3" w:semiHidden="0" w:uiPriority="68" w:unhideWhenUsed="0"/>
+    <w:lsdException w:name="Medium Grid 3 Accent 3" w:semiHidden="0" w:uiPriority="69" w:unhideWhenUsed="0"/>
+    <w:lsdException w:name="Dark List Accent 3" w:semiHidden="0" w:uiPriority="70" w:unhideWhenUsed="0"/>
+    <w:lsdException w:name="Colorful Shading Accent 3" w:semiHidden="0" w:uiPriority="71" w:unhideWhenUsed="0"/>
+    <w:lsdException w:name="Colorful List Accent 3" w:semiHidden="0" w:uiPriority="72" w:unhideWhenUsed="0"/>
+    <w:lsdException w:name="Colorful Grid Accent 3" w:semiHidden="0" w:uiPriority="73" w:unhideWhenUsed="0"/>
+    <w:lsdException w:name="Light Shading Accent 4" w:semiHidden="0" w:uiPriority="60" w:unhideWhenUsed="0"/>
+    <w:lsdException w:name="Light List Accent 4" w:semiHidden="0" w:uiPriority="61" w:unhideWhenUsed="0"/>
+    <w:lsdException w:name="Light Grid Accent 4" w:semiHidden="0" w:uiPriority="62" w:unhideWhenUsed="0"/>
+    <w:lsdException w:name="Medium Shading 1 Accent 4" w:semiHidden="0" w:uiPriority="63" w:unhideWhenUsed="0"/>
+    <w:lsdException w:name="Medium Shading 2 Accent 4" w:semiHidden="0" w:uiPriority="64" w:unhideWhenUsed="0"/>
+    <w:lsdException w:name="Medium List 1 Accent 4" w:semiHidden="0" w:uiPriority="65" w:unhideWhenUsed="0"/>
+    <w:lsdException w:name="Medium List 2 Accent 4" w:semiHidden="0" w:uiPriority="66" w:unhideWhenUsed="0"/>
+    <w:lsdException w:name="Medium Grid 1 Accent 4" w:semiHidden="0" w:uiPriority="67" w:unhideWhenUsed="0"/>
+    <w:lsdException w:name="Medium Grid 2 Accent 4" w:semiHidden="0" w:uiPriority="68" w:unhideWhenUsed="0"/>
+    <w:lsdException w:name="Medium Grid 3 Accent 4" w:semiHidden="0" w:uiPriority="69" w:unhideWhenUsed="0"/>
+    <w:lsdException w:name="Dark List Accent 4" w:semiHidden="0" w:uiPriority="70" w:unhideWhenUsed="0"/>
+    <w:lsdException w:name="Colorful Shading Accent 4" w:semiHidden="0" w:uiPriority="71" w:unhideWhenUsed="0"/>
+    <w:lsdException w:name="Colorful List Accent 4" w:semiHidden="0" w:uiPriority="72" w:unhideWhenUsed="0"/>
+    <w:lsdException w:name="Colorful Grid Accent 4" w:semiHidden="0" w:uiPriority="73" w:unhideWhenUsed="0"/>
+    <w:lsdException w:name="Light Shading Accent 5" w:semiHidden="0" w:uiPriority="60" w:unhideWhenUsed="0"/>
+    <w:lsdException w:name="Light List Accent 5" w:semiHidden="0" w:uiPriority="61" w:unhideWhenUsed="0"/>
+    <w:lsdException w:name="Light Grid Accent 5" w:semiHidden="0" w:uiPriority="62" w:unhideWhenUsed="0"/>
+    <w:lsdException w:name="Medium Shading 1 Accent 5" w:semiHidden="0" w:uiPriority="63" w:unhideWhenUsed="0"/>
+    <w:lsdException w:name="Medium Shading 2 Accent 5" w:semiHidden="0" w:uiPriority="64" w:unhideWhenUsed="0"/>
+    <w:lsdException w:name="Medium List 1 Accent 5" w:semiHidden="0" w:uiPriority="65" w:unhideWhenUsed="0"/>
+    <w:lsdException w:name="Medium List 2 Accent 5" w:semiHidden="0" w:uiPriority="66" w:unhideWhenUsed="0"/>
+    <w:lsdException w:name="Medium Grid 1 Accent 5" w:semiHidden="0" w:uiPriority="67" w:unhideWhenUsed="0"/>
+    <w:lsdException w:name="Medium Grid 2 Accent 5" w:semiHidden="0" w:uiPriority="68" w:unhideWhenUsed="0"/>
+    <w:lsdException w:name="Medium Grid 3 Accent 5" w:semiHidden="0" w:uiPriority="69" w:unhideWhenUsed="0"/>
+    <w:lsdException w:name="Dark List Accent 5" w:semiHidden="0" w:uiPriority="70" w:unhideWhenUsed="0"/>
+    <w:lsdException w:name="Colorful Shading Accent 5" w:semiHidden="0" w:uiPriority="71" w:unhideWhenUsed="0"/>
+    <w:lsdException w:name="Colorful List Accent 5" w:semiHidden="0" w:uiPriority="72" w:unhideWhenUsed="0"/>
+    <w:lsdException w:name="Colorful Grid Accent 5" w:semiHidden="0" w:uiPriority="73" w:unhideWhenUsed="0"/>
+    <w:lsdException w:name="Light Shading Accent 6" w:semiHidden="0" w:uiPriority="60" w:unhideWhenUsed="0"/>
+    <w:lsdException w:name="Light List Accent 6" w:semiHidden="0" w:uiPriority="61" w:unhideWhenUsed="0"/>
+    <w:lsdException w:name="Light Grid Accent 6" w:semiHidden="0" w:uiPriority="62" w:unhideWhenUsed="0"/>
+    <w:lsdException w:name="Medium Shading 1 Accent 6" w:semiHidden="0" w:uiPriority="63" w:unhideWhenUsed="0"/>
+    <w:lsdException w:name="Medium Shading 2 Accent 6" w:semiHidden="0" w:uiPriority="64" w:unhideWhenUsed="0"/>
+    <w:lsdException w:name="Medium List 1 Accent 6" w:semiHidden="0" w:uiPriority="65" w:unhideWhenUsed="0"/>
+    <w:lsdException w:name="Medium List 2 Accent 6" w:semiHidden="0" w:uiPriority="66" w:unhideWhenUsed="0"/>
+    <w:lsdException w:name="Medium Grid 1 Accent 6" w:semiHidden="0" w:uiPriority="67" w:unhideWhenUsed="0"/>
+    <w:lsdException w:name="Medium Grid 2 Accent 6" w:semiHidden="0" w:uiPriority="68" w:unhideWhenUsed="0"/>
+    <w:lsdException w:name="Medium Grid 3 Accent 6" w:semiHidden="0" w:uiPriority="69" w:unhideWhenUsed="0"/>
+    <w:lsdException w:name="Dark List Accent 6" w:semiHidden="0" w:uiPriority="70" w:unhideWhenUsed="0"/>
+    <w:lsdException w:name="Colorful Shading Accent 6" w:semiHidden="0" w:uiPriority="71" w:unhideWhenUsed="0"/>
+    <w:lsdException w:name="Colorful List Accent 6" w:semiHidden="0" w:uiPriority="72" w:unhideWhenUsed="0"/>
+    <w:lsdException w:name="Colorful Grid Accent 6" w:semiHidden="0" w:uiPriority="73" w:unhideWhenUsed="0"/>
+    <w:lsdException w:name="Subtle Emphasis" w:semiHidden="0" w:uiPriority="19" w:unhideWhenUsed="0" w:qFormat="1"/>
+    <w:lsdException w:name="Intense Emphasis" w:semiHidden="0" w:uiPriority="21" w:unhideWhenUsed="0" w:qFormat="1"/>
+    <w:lsdException w:name="Subtle Reference" w:semiHidden="0" w:uiPriority="31" w:unhideWhenUsed="0" w:qFormat="1"/>
+    <w:lsdException w:name="Intense Reference" w:semiHidden="0" w:uiPriority="32" w:unhideWhenUsed="0" w:qFormat="1"/>
+    <w:lsdException w:name="Book Title" w:semiHidden="0" w:uiPriority="33" w:unhideWhenUsed="0" w:qFormat="1"/>
+    <w:lsdException w:name="Bibliography" w:uiPriority="37"/>
+    <w:lsdException w:name="TOC Heading" w:uiPriority="39" w:qFormat="1"/>
+  </w:latentStyles>
+  <w:style w:type="paragraph" w:default="1" w:styleId="Normal">
+    <w:name w:val="Normal"/>
+    <w:qFormat/>
+  </w:style>
+  <w:style w:type="character" w:default="1" w:styleId="DefaultParagraphFont">
+    <w:name w:val="Default Paragraph Font"/>
+    <w:uiPriority w:val="1"/>
+    <w:semiHidden/>
+    <w:unhideWhenUsed/>
+  </w:style>
+  <w:style w:type="table" w:default="1" w:styleId="TableNormal">
+    <w:name w:val="Normal Table"/>
+    <w:uiPriority w:val="99"/>
+    <w:semiHidden/>
+    <w:unhideWhenUsed/>
+    <w:tblPr>
+      <w:tblInd w:w="0" w:type="dxa"/>
       <w:tblCellMar>
         <w:top w:w="0" w:type="dxa"/>
         <w:left w:w="108" w:type="dxa"/>
@@ -4943,6 +5820,12 @@
         <w:right w:w="108" w:type="dxa"/>
       </w:tblCellMar>
     </w:tblPr>
+  </w:style>
+  <w:style w:type="numbering" w:default="1" w:styleId="NoList">
+    <w:name w:val="No List"/>
+    <w:uiPriority w:val="99"/>
+    <w:semiHidden/>
+    <w:unhideWhenUsed/>
   </w:style>
 </w:styles>
 </file>
@@ -5235,7 +6118,7 @@
 </file>
 
 <file path=customXml/itemProps1.xml><?xml version="1.0" encoding="utf-8"?>
-<ds:datastoreItem xmlns:ds="http://schemas.openxmlformats.org/officeDocument/2006/customXml" ds:itemID="{CB9009C0-0050-49A2-A79E-EB3F7C68B299}">
+<ds:datastoreItem xmlns:ds="http://schemas.openxmlformats.org/officeDocument/2006/customXml" ds:itemID="{62B07668-845F-4136-89A3-2ACD7D421923}">
   <ds:schemaRefs>
     <ds:schemaRef ds:uri="http://schemas.openxmlformats.org/officeDocument/2006/bibliography"/>
   </ds:schemaRefs>

</xml_diff>

<commit_message>
added changes to questions
</commit_message>
<xml_diff>
--- a/src/cosc3p03_assign3/COSC 3P03 Assignment 3.docx
+++ b/src/cosc3p03_assign3/COSC 3P03 Assignment 3.docx
@@ -2985,8 +2985,6 @@
       <w:pPr>
         <w:spacing w:line="240" w:lineRule="auto"/>
       </w:pPr>
-      <w:bookmarkStart w:id="0" w:name="_GoBack"/>
-      <w:bookmarkEnd w:id="0"/>
       <w:proofErr w:type="gramStart"/>
       <w:r>
         <w:lastRenderedPageBreak/>
@@ -3163,13 +3161,7 @@
         <w:t>Principle of Optimality</w:t>
       </w:r>
       <w:r>
-        <w:t xml:space="preserve">: if the path </w:t>
-      </w:r>
-      <w:r>
-        <w:t>to</w:t>
-      </w:r>
-      <w:r>
-        <w:t xml:space="preserve"> </w:t>
+        <w:t xml:space="preserve">: if the path to </w:t>
       </w:r>
       <w:proofErr w:type="spellStart"/>
       <w:r>
@@ -3177,10 +3169,7 @@
       </w:r>
       <w:proofErr w:type="spellEnd"/>
       <w:r>
-        <w:t xml:space="preserve"> is optimal, that implies that it is the cheapest way </w:t>
-      </w:r>
-      <w:r>
-        <w:t xml:space="preserve">to travel </w:t>
+        <w:t xml:space="preserve"> is optimal, that implies that it is the cheapest way to travel </w:t>
       </w:r>
       <w:proofErr w:type="spellStart"/>
       <w:r>
@@ -3188,28 +3177,13 @@
       </w:r>
       <w:proofErr w:type="spellEnd"/>
       <w:r>
-        <w:t xml:space="preserve"> miles</w:t>
-      </w:r>
-      <w:r>
-        <w:t xml:space="preserve">. If you can split the path in 2, this implies that </w:t>
+        <w:t xml:space="preserve"> miles. If you can split the path in 2, this implies that </w:t>
       </w:r>
       <w:r>
         <w:t>the</w:t>
       </w:r>
       <w:r>
-        <w:t xml:space="preserve"> </w:t>
-      </w:r>
-      <w:r>
-        <w:t>paths</w:t>
-      </w:r>
-      <w:r>
-        <w:t xml:space="preserve"> are also optimal. If you can find a cheaper way to </w:t>
-      </w:r>
-      <w:r>
-        <w:t xml:space="preserve">travel </w:t>
-      </w:r>
-      <w:r>
-        <w:t xml:space="preserve">k or </w:t>
+        <w:t xml:space="preserve"> paths are also optimal. If you can find a cheaper way to travel k or </w:t>
       </w:r>
       <w:proofErr w:type="spellStart"/>
       <w:r>
@@ -3217,22 +3191,7 @@
       </w:r>
       <w:proofErr w:type="spellEnd"/>
       <w:r>
-        <w:t>-(k+1) miles</w:t>
-      </w:r>
-      <w:r>
-        <w:t xml:space="preserve"> then </w:t>
-      </w:r>
-      <w:r>
-        <w:t>using those would</w:t>
-      </w:r>
-      <w:r>
-        <w:t xml:space="preserve"> lead to a more optimal solution to the entire </w:t>
-      </w:r>
-      <w:r>
-        <w:t>path</w:t>
-      </w:r>
-      <w:r>
-        <w:t>, making the initial claim incorrect.</w:t>
+        <w:t>-(k+1) miles then using those would lead to a more optimal solution to the entire path, making the initial claim incorrect.</w:t>
       </w:r>
     </w:p>
     <w:p>
@@ -3353,7 +3312,15 @@
         <w:t xml:space="preserve"> </w:t>
       </w:r>
       <w:r>
-        <w:t xml:space="preserve">Show how to compute all n 2 entries of S in time </w:t>
+        <w:t xml:space="preserve">Show how to compute all n 2 entries of </w:t>
+      </w:r>
+      <w:proofErr w:type="spellStart"/>
+      <w:r>
+        <w:t>S in</w:t>
+      </w:r>
+      <w:proofErr w:type="spellEnd"/>
+      <w:r>
+        <w:t xml:space="preserve"> time </w:t>
       </w:r>
       <w:proofErr w:type="gramStart"/>
       <w:r>
@@ -3361,7 +3328,16 @@
       </w:r>
       <w:proofErr w:type="gramEnd"/>
       <w:r>
-        <w:t>n 2 ) by dynamic programming</w:t>
+        <w:t>n</w:t>
+      </w:r>
+      <w:r>
+        <w:rPr>
+          <w:vertAlign w:val="superscript"/>
+        </w:rPr>
+        <w:t>2</w:t>
+      </w:r>
+      <w:r>
+        <w:t>) by dynamic programming</w:t>
       </w:r>
     </w:p>
     <w:p>
@@ -3432,11 +3408,7 @@
       </w:r>
       <w:r>
         <w:tab/>
-        <w:t xml:space="preserve"> { </w:t>
-      </w:r>
-      <w:proofErr w:type="spellStart"/>
-      <w:r>
-        <w:t>a</w:t>
+        <w:t>{ S</w:t>
       </w:r>
       <w:r>
         <w:rPr>
@@ -3444,7 +3416,6 @@
         </w:rPr>
         <w:t>i</w:t>
       </w:r>
-      <w:proofErr w:type="spellEnd"/>
       <w:r>
         <w:tab/>
       </w:r>
@@ -3470,7 +3441,7 @@
       </w:r>
       <w:proofErr w:type="gramStart"/>
       <w:r>
-        <w:t>{ a</w:t>
+        <w:t>{ S</w:t>
       </w:r>
       <w:r>
         <w:rPr>
@@ -3490,7 +3461,7 @@
       </w:r>
       <w:proofErr w:type="spellStart"/>
       <w:r>
-        <w:t>a</w:t>
+        <w:t>S</w:t>
       </w:r>
       <w:r>
         <w:rPr>
@@ -3509,6 +3480,65 @@
       <w:proofErr w:type="spellEnd"/>
       <w:r>
         <w:t>&lt;j</w:t>
+      </w:r>
+    </w:p>
+    <w:p>
+      <w:pPr>
+        <w:spacing w:line="240" w:lineRule="auto"/>
+        <w:ind w:left="720"/>
+      </w:pPr>
+      <w:r>
+        <w:t>To compute all n</w:t>
+      </w:r>
+      <w:r>
+        <w:rPr>
+          <w:vertAlign w:val="superscript"/>
+        </w:rPr>
+        <w:t>2</w:t>
+      </w:r>
+      <w:r>
+        <w:t xml:space="preserve"> entries, you must build the table in the diagonal similar to how it is done in the matrix chain multiplication. To get the value for </w:t>
+      </w:r>
+      <w:proofErr w:type="gramStart"/>
+      <w:r>
+        <w:t>S[</w:t>
+      </w:r>
+      <w:proofErr w:type="gramEnd"/>
+      <w:r>
+        <w:t xml:space="preserve">0][4] you would need to sum S[0][3] plus the value at S[4][4]. The values at </w:t>
+      </w:r>
+      <w:proofErr w:type="gramStart"/>
+      <w:r>
+        <w:t>s[</w:t>
+      </w:r>
+      <w:proofErr w:type="gramEnd"/>
+      <w:r>
+        <w:t xml:space="preserve">0][0], S[1][1], </w:t>
+      </w:r>
+      <w:proofErr w:type="spellStart"/>
+      <w:r>
+        <w:t>etc</w:t>
+      </w:r>
+      <w:proofErr w:type="spellEnd"/>
+      <w:r>
+        <w:t>, are all the actual value. You then use the computed values on the diagonal to compute the next value.</w:t>
+      </w:r>
+      <w:r>
+        <w:t xml:space="preserve"> Since we do not need to </w:t>
+      </w:r>
+      <w:proofErr w:type="spellStart"/>
+      <w:r>
+        <w:t>recurse</w:t>
+      </w:r>
+      <w:proofErr w:type="spellEnd"/>
+      <w:r>
+        <w:t xml:space="preserve"> through all potential solutions (the sum will always be the same</w:t>
+      </w:r>
+      <w:r>
+        <w:t xml:space="preserve"> since addition is associative</w:t>
+      </w:r>
+      <w:r>
+        <w:t>) we only need 2 nested for loops to achieve this task.</w:t>
       </w:r>
     </w:p>
     <w:p>
@@ -3979,11 +4009,6 @@
       <w:pPr>
         <w:spacing w:line="240" w:lineRule="auto"/>
       </w:pPr>
-    </w:p>
-    <w:p>
-      <w:pPr>
-        <w:spacing w:line="240" w:lineRule="auto"/>
-      </w:pPr>
       <w:r>
         <w:t>b)</w:t>
       </w:r>
@@ -4020,7 +4045,28 @@
         <w:t>unction</w:t>
       </w:r>
       <w:r>
-        <w:t>: the cost of each addition is the sum plus the cost to get to that addition</w:t>
+        <w:t xml:space="preserve">: </w:t>
+      </w:r>
+      <w:proofErr w:type="gramStart"/>
+      <w:r>
+        <w:t>A[</w:t>
+      </w:r>
+      <w:proofErr w:type="spellStart"/>
+      <w:proofErr w:type="gramEnd"/>
+      <w:r>
+        <w:t>i,j</w:t>
+      </w:r>
+      <w:proofErr w:type="spellEnd"/>
+      <w:r>
+        <w:t xml:space="preserve">] is the cheapest cost to summate the digits </w:t>
+      </w:r>
+      <w:proofErr w:type="spellStart"/>
+      <w:r>
+        <w:t>i</w:t>
+      </w:r>
+      <w:proofErr w:type="spellEnd"/>
+      <w:r>
+        <w:t xml:space="preserve"> through to j. The cost of summating a number is the total of the summation. </w:t>
       </w:r>
     </w:p>
     <w:p>
@@ -4122,7 +4168,13 @@
       </w:r>
       <w:proofErr w:type="spellEnd"/>
       <w:r>
-        <w:t xml:space="preserve"> &gt; j</w:t>
+        <w:t xml:space="preserve"> &gt;</w:t>
+      </w:r>
+      <w:r>
+        <w:t>=</w:t>
+      </w:r>
+      <w:r>
+        <w:t xml:space="preserve"> j</w:t>
       </w:r>
     </w:p>
     <w:p>
@@ -4183,8 +4235,21 @@
       </w:r>
       <w:proofErr w:type="spellEnd"/>
       <w:r>
-        <w:t xml:space="preserve"> &lt;= j</w:t>
-      </w:r>
+        <w:t xml:space="preserve"> &lt;</w:t>
+      </w:r>
+      <w:r>
+        <w:t xml:space="preserve"> j</w:t>
+      </w:r>
+    </w:p>
+    <w:p>
+      <w:pPr>
+        <w:spacing w:line="240" w:lineRule="auto"/>
+      </w:pPr>
+    </w:p>
+    <w:p>
+      <w:pPr>
+        <w:spacing w:line="240" w:lineRule="auto"/>
+      </w:pPr>
     </w:p>
     <w:p>
       <w:pPr>
@@ -4638,25 +4703,22 @@
     </w:tbl>
     <w:p>
       <w:pPr>
-        <w:spacing w:line="240" w:lineRule="auto"/>
-      </w:pPr>
-    </w:p>
-    <w:p>
-      <w:pPr>
-        <w:spacing w:line="240" w:lineRule="auto"/>
-      </w:pPr>
-    </w:p>
-    <w:p>
-      <w:pPr>
         <w:tabs>
           <w:tab w:val="left" w:pos="2145"/>
         </w:tabs>
         <w:spacing w:line="240" w:lineRule="auto"/>
       </w:pPr>
+    </w:p>
+    <w:p>
+      <w:pPr>
+        <w:tabs>
+          <w:tab w:val="left" w:pos="2145"/>
+        </w:tabs>
+        <w:spacing w:line="240" w:lineRule="auto"/>
+      </w:pPr>
       <w:proofErr w:type="spellStart"/>
       <w:proofErr w:type="gramStart"/>
       <w:r>
-        <w:lastRenderedPageBreak/>
         <w:t>CheapestSumCost</w:t>
       </w:r>
       <w:proofErr w:type="spellEnd"/>
@@ -5125,7 +5187,12 @@
         <w:t>)  since there are 3 nested for loops</w:t>
       </w:r>
       <w:r>
-        <w:t xml:space="preserve"> that in their worst case goes from 0 to n</w:t>
+        <w:t xml:space="preserve"> that in their worst case goes from 0 to </w:t>
+      </w:r>
+      <w:bookmarkStart w:id="0" w:name="_GoBack"/>
+      <w:bookmarkEnd w:id="0"/>
+      <w:r>
+        <w:t>n</w:t>
       </w:r>
     </w:p>
     <w:p>
@@ -6118,7 +6185,7 @@
 </file>
 
 <file path=customXml/itemProps1.xml><?xml version="1.0" encoding="utf-8"?>
-<ds:datastoreItem xmlns:ds="http://schemas.openxmlformats.org/officeDocument/2006/customXml" ds:itemID="{62B07668-845F-4136-89A3-2ACD7D421923}">
+<ds:datastoreItem xmlns:ds="http://schemas.openxmlformats.org/officeDocument/2006/customXml" ds:itemID="{025D7F3F-D908-43D2-8A4A-04B0713956A5}">
   <ds:schemaRefs>
     <ds:schemaRef ds:uri="http://schemas.openxmlformats.org/officeDocument/2006/bibliography"/>
   </ds:schemaRefs>

</xml_diff>